<commit_message>
Project Plan & Literature Search Update
</commit_message>
<xml_diff>
--- a/Literature Review/Literature Review Paper Summaries.docx
+++ b/Literature Review/Literature Review Paper Summaries.docx
@@ -3,61 +3,346 @@
 <w:document xmlns:wpc="http://schemas.microsoft.com/office/word/2010/wordprocessingCanvas" xmlns:cx="http://schemas.microsoft.com/office/drawing/2014/chartex" xmlns:cx1="http://schemas.microsoft.com/office/drawing/2015/9/8/chartex" xmlns:cx2="http://schemas.microsoft.com/office/drawing/2015/10/21/chartex" xmlns:cx3="http://schemas.microsoft.com/office/drawing/2016/5/9/chartex" xmlns:cx4="http://schemas.microsoft.com/office/drawing/2016/5/10/chartex" xmlns:cx5="http://schemas.microsoft.com/office/drawing/2016/5/11/chartex" xmlns:cx6="http://schemas.microsoft.com/office/drawing/2016/5/12/chartex" xmlns:cx7="http://schemas.microsoft.com/office/drawing/2016/5/13/chartex" xmlns:cx8="http://schemas.microsoft.com/office/drawing/2016/5/14/chartex" xmlns:mc="http://schemas.openxmlformats.org/markup-compatibility/2006" xmlns:aink="http://schemas.microsoft.com/office/drawing/2016/ink" xmlns:am3d="http://schemas.microsoft.com/office/drawing/2017/model3d" xmlns:o="urn:schemas-microsoft-com:office:office" xmlns:r="http://schemas.openxmlformats.org/officeDocument/2006/relationships" xmlns:m="http://schemas.openxmlformats.org/officeDocument/2006/math" xmlns:v="urn:schemas-microsoft-com:vml" xmlns:wp14="http://schemas.microsoft.com/office/word/2010/wordprocessingDrawing" xmlns:wp="http://schemas.openxmlformats.org/drawingml/2006/wordprocessingDrawing" xmlns:w10="urn:schemas-microsoft-com:office:word" xmlns:w="http://schemas.openxmlformats.org/wordprocessingml/2006/main" xmlns:w14="http://schemas.microsoft.com/office/word/2010/wordml" xmlns:w15="http://schemas.microsoft.com/office/word/2012/wordml" xmlns:w16cex="http://schemas.microsoft.com/office/word/2018/wordml/cex" xmlns:w16cid="http://schemas.microsoft.com/office/word/2016/wordml/cid" xmlns:w16="http://schemas.microsoft.com/office/word/2018/wordml" xmlns:w16se="http://schemas.microsoft.com/office/word/2015/wordml/symex" xmlns:wpg="http://schemas.microsoft.com/office/word/2010/wordprocessingGroup" xmlns:wpi="http://schemas.microsoft.com/office/word/2010/wordprocessingInk" xmlns:wne="http://schemas.microsoft.com/office/word/2006/wordml" xmlns:wps="http://schemas.microsoft.com/office/word/2010/wordprocessingShape" mc:Ignorable="w14 w15 w16se w16cid w16 w16cex wp14">
   <w:body>
     <w:p>
-      <w:hyperlink r:id="rId4" w:history="1">
-        <w:r>
-          <w:rPr>
-            <w:rStyle w:val="Hyperlink"/>
-          </w:rPr>
-          <w:t>https://www.cidrap.umn.edu/news-perspective/2020/05/studies-highlight-covid-19-impact-cancer-patients</w:t>
-        </w:r>
-      </w:hyperlink>
+      <w:pPr>
+        <w:rPr>
+          <w:b/>
+          <w:bCs/>
+        </w:rPr>
+      </w:pPr>
+      <w:r>
+        <w:rPr>
+          <w:b/>
+          <w:bCs/>
+        </w:rPr>
+        <w:t>Literature Review Summaries</w:t>
+      </w:r>
     </w:p>
-    <w:p/>
     <w:p>
+      <w:r>
+        <w:t>Lee</w:t>
+      </w:r>
+      <w:r>
+        <w:t xml:space="preserve"> L</w:t>
+      </w:r>
+      <w:r>
+        <w:t xml:space="preserve">, </w:t>
+      </w:r>
+      <w:r>
+        <w:t xml:space="preserve">Cazier </w:t>
+      </w:r>
+      <w:r>
+        <w:t>JB</w:t>
+      </w:r>
+      <w:r>
+        <w:t>, et al. COVID-19 mortality in patients with cancer on chemotherapy or other anticancer treatments: a prospective cohort study</w:t>
+      </w:r>
+      <w:r>
+        <w:t xml:space="preserve">. </w:t>
+      </w:r>
+      <w:r>
+        <w:rPr>
+          <w:i/>
+          <w:iCs/>
+        </w:rPr>
+        <w:t>Lancet</w:t>
+      </w:r>
+      <w:r>
+        <w:t>; p</w:t>
+      </w:r>
+      <w:r>
+        <w:t>ublished online May 28</w:t>
+      </w:r>
+      <w:r>
+        <w:t>,</w:t>
+      </w:r>
+      <w:r>
+        <w:t xml:space="preserve"> 2020.</w:t>
+      </w:r>
+      <w:r>
+        <w:t xml:space="preserve"> </w:t>
+      </w:r>
       <w:hyperlink r:id="rId5" w:history="1">
         <w:r>
           <w:rPr>
             <w:rStyle w:val="Hyperlink"/>
           </w:rPr>
-          <w:t>https://www.medscape.com/viewarticle/931384</w:t>
+          <w:t>https://doi.org/10.1016/</w:t>
         </w:r>
-      </w:hyperlink>
-    </w:p>
-    <w:p/>
-    <w:p>
-      <w:hyperlink r:id="rId6" w:history="1">
         <w:r>
           <w:rPr>
             <w:rStyle w:val="Hyperlink"/>
           </w:rPr>
-          <w:t>https://www.thelancet.com/journals/lancet/article/PIIS0140-6736(20)31187-9/fulltext</w:t>
+          <w:t>S</w:t>
         </w:r>
-      </w:hyperlink>
-    </w:p>
-    <w:p/>
-    <w:p>
-      <w:hyperlink r:id="rId7" w:history="1">
         <w:r>
           <w:rPr>
             <w:rStyle w:val="Hyperlink"/>
           </w:rPr>
-          <w:t>https://www.thelancet.com/journals/lancet/article/PIIS0140-6736(20)31240-X/fulltext</w:t>
+          <w:t>0140-6736(20)31173-9</w:t>
         </w:r>
       </w:hyperlink>
     </w:p>
-    <w:p/>
     <w:p>
-      <w:hyperlink r:id="rId8" w:history="1">
-        <w:r>
-          <w:rPr>
-            <w:rStyle w:val="Hyperlink"/>
-          </w:rPr>
-          <w:t>https://www.thelancet.com/journals/lancet/article/PIIS0140-6736(20)31173-9/fulltext</w:t>
-        </w:r>
-      </w:hyperlink>
+      <w:pPr>
+        <w:pStyle w:val="ListParagraph"/>
+        <w:numPr>
+          <w:ilvl w:val="0"/>
+          <w:numId w:val="1"/>
+        </w:numPr>
+      </w:pPr>
+      <w:r>
+        <w:t>On March 18, 2020</w:t>
+      </w:r>
+      <w:r>
+        <w:t xml:space="preserve">, </w:t>
+      </w:r>
+      <w:r>
+        <w:t xml:space="preserve">created the UK Coronavirus Cancer Monitoring Project (can be found online), which is the largest database </w:t>
+      </w:r>
+      <w:r>
+        <w:t>of</w:t>
+      </w:r>
+      <w:r>
+        <w:t xml:space="preserve"> patients with cancer who had symptomatic COVID-19 </w:t>
+      </w:r>
+      <w:r>
+        <w:t xml:space="preserve">at the time of </w:t>
+      </w:r>
+      <w:r>
+        <w:t xml:space="preserve">publishing. </w:t>
+      </w:r>
     </w:p>
-    <w:p/>
-    <w:p/>
+    <w:p>
+      <w:pPr>
+        <w:pStyle w:val="ListParagraph"/>
+        <w:numPr>
+          <w:ilvl w:val="0"/>
+          <w:numId w:val="1"/>
+        </w:numPr>
+      </w:pPr>
+      <w:r>
+        <w:t>Purpose was to look at how</w:t>
+      </w:r>
+      <w:r>
+        <w:t xml:space="preserve"> </w:t>
+      </w:r>
+      <w:r>
+        <w:t>having cancer as well as chemotherapy and other anticancer treatments affect COVID-19</w:t>
+      </w:r>
+      <w:r>
+        <w:t xml:space="preserve"> patients</w:t>
+      </w:r>
+      <w:r>
+        <w:t xml:space="preserve"> </w:t>
+      </w:r>
+      <w:r>
+        <w:t xml:space="preserve">as these attack cells. </w:t>
+      </w:r>
+    </w:p>
+    <w:p>
+      <w:pPr>
+        <w:pStyle w:val="ListParagraph"/>
+        <w:numPr>
+          <w:ilvl w:val="0"/>
+          <w:numId w:val="1"/>
+        </w:numPr>
+      </w:pPr>
+      <w:r>
+        <w:t xml:space="preserve">Cancer patients defined to be those with metastatic cancer or on anticancer treatment in any setting or treated within last 12 months </w:t>
+      </w:r>
+      <w:r>
+        <w:t xml:space="preserve">with surgery cytotoxic chemotherapy/ radiotherapy. </w:t>
+      </w:r>
+    </w:p>
+    <w:p>
+      <w:pPr>
+        <w:pStyle w:val="ListParagraph"/>
+        <w:numPr>
+          <w:ilvl w:val="1"/>
+          <w:numId w:val="1"/>
+        </w:numPr>
+      </w:pPr>
+      <w:r>
+        <w:t>11% were lung cancer</w:t>
+      </w:r>
+    </w:p>
+    <w:p>
+      <w:pPr>
+        <w:pStyle w:val="ListParagraph"/>
+        <w:numPr>
+          <w:ilvl w:val="0"/>
+          <w:numId w:val="1"/>
+        </w:numPr>
+      </w:pPr>
+      <w:r>
+        <w:t xml:space="preserve">Only 21% had only cancer, the rest had other comorbidities like hypertension, </w:t>
+      </w:r>
+      <w:proofErr w:type="gramStart"/>
+      <w:r>
+        <w:t>diabetes</w:t>
+      </w:r>
+      <w:proofErr w:type="gramEnd"/>
+      <w:r>
+        <w:t xml:space="preserve"> and CV</w:t>
+      </w:r>
+      <w:r>
+        <w:t xml:space="preserve"> disease</w:t>
+      </w:r>
+    </w:p>
+    <w:p>
+      <w:pPr>
+        <w:pStyle w:val="ListParagraph"/>
+        <w:numPr>
+          <w:ilvl w:val="0"/>
+          <w:numId w:val="1"/>
+        </w:numPr>
+      </w:pPr>
+      <w:r>
+        <w:t>Those who died had higher rates of being m</w:t>
+      </w:r>
+      <w:r>
+        <w:t xml:space="preserve">ale,  elderly, and </w:t>
+      </w:r>
+      <w:r>
+        <w:t>having</w:t>
+      </w:r>
+      <w:r>
+        <w:t xml:space="preserve"> </w:t>
+      </w:r>
+      <w:r>
+        <w:t>comorbidities</w:t>
+      </w:r>
+      <w:r>
+        <w:t xml:space="preserve"> </w:t>
+      </w:r>
+      <w:r>
+        <w:t xml:space="preserve"> </w:t>
+      </w:r>
+    </w:p>
+    <w:p>
+      <w:pPr>
+        <w:pStyle w:val="ListParagraph"/>
+        <w:numPr>
+          <w:ilvl w:val="0"/>
+          <w:numId w:val="1"/>
+        </w:numPr>
+      </w:pPr>
+      <w:r>
+        <w:t>22% of the patients had their anticancer treatments interrupted by COVID-19</w:t>
+      </w:r>
+    </w:p>
+    <w:p>
+      <w:pPr>
+        <w:pStyle w:val="ListParagraph"/>
+        <w:numPr>
+          <w:ilvl w:val="0"/>
+          <w:numId w:val="1"/>
+        </w:numPr>
+        <w:rPr>
+          <w:u w:val="single"/>
+        </w:rPr>
+      </w:pPr>
+      <w:r>
+        <w:rPr>
+          <w:u w:val="single"/>
+        </w:rPr>
+        <w:t>COVID-19 p</w:t>
+      </w:r>
+      <w:r>
+        <w:rPr>
+          <w:u w:val="single"/>
+        </w:rPr>
+        <w:t xml:space="preserve">atients who had received chemotherapy </w:t>
+      </w:r>
+      <w:r>
+        <w:rPr>
+          <w:u w:val="single"/>
+        </w:rPr>
+        <w:t>with</w:t>
+      </w:r>
+      <w:r>
+        <w:rPr>
+          <w:u w:val="single"/>
+        </w:rPr>
+        <w:t xml:space="preserve">in the 4 weeks of testing positive did NOT have a higher death rate than those who </w:t>
+      </w:r>
+      <w:proofErr w:type="gramStart"/>
+      <w:r>
+        <w:rPr>
+          <w:u w:val="single"/>
+        </w:rPr>
+        <w:t>hadn’t</w:t>
+      </w:r>
+      <w:proofErr w:type="gramEnd"/>
+      <w:r>
+        <w:rPr>
+          <w:u w:val="single"/>
+        </w:rPr>
+        <w:t xml:space="preserve"> had chemo</w:t>
+      </w:r>
+      <w:r>
+        <w:rPr>
+          <w:u w:val="single"/>
+        </w:rPr>
+        <w:t>.</w:t>
+      </w:r>
+      <w:r>
+        <w:t xml:space="preserve"> This was also true after accounting for adjustments in age, gender, and comorbidities (the ones receiving chemo were younger).</w:t>
+      </w:r>
+      <w:r>
+        <w:t xml:space="preserve"> Also true for</w:t>
+      </w:r>
+      <w:r>
+        <w:t xml:space="preserve"> cancer patients not on versus cancer patients on</w:t>
+      </w:r>
+      <w:r>
+        <w:t xml:space="preserve"> immunotherapy, hormonal therapy, radiotherapy, and targeted therapy. </w:t>
+      </w:r>
+      <w:r>
+        <w:t xml:space="preserve"> </w:t>
+      </w:r>
+      <w:r>
+        <w:rPr>
+          <w:u w:val="single"/>
+        </w:rPr>
+        <w:t xml:space="preserve"> </w:t>
+      </w:r>
+    </w:p>
+    <w:p>
+      <w:pPr>
+        <w:pStyle w:val="ListParagraph"/>
+        <w:numPr>
+          <w:ilvl w:val="0"/>
+          <w:numId w:val="1"/>
+        </w:numPr>
+        <w:rPr>
+          <w:u w:val="single"/>
+        </w:rPr>
+      </w:pPr>
+      <w:r>
+        <w:t xml:space="preserve">Disruption from COVID-19: </w:t>
+      </w:r>
+      <w:r>
+        <w:t>increasing concern from patients about their perceived vulnerability, cancelled cancer operations, dri</w:t>
+      </w:r>
+      <w:r>
+        <w:t>v</w:t>
+      </w:r>
+      <w:r>
+        <w:t>e toward telemedicine</w:t>
+      </w:r>
+      <w:r>
+        <w:t xml:space="preserve">. </w:t>
+      </w:r>
+      <w:proofErr w:type="gramStart"/>
+      <w:r>
+        <w:t>Also</w:t>
+      </w:r>
+      <w:proofErr w:type="gramEnd"/>
+      <w:r>
+        <w:t xml:space="preserve"> a lot of oncologists have to do COVID-19 related activities. </w:t>
+      </w:r>
+    </w:p>
     <w:sectPr>
       <w:pgSz w:w="12240" w:h="15840"/>
       <w:pgMar w:top="1440" w:right="1440" w:bottom="1440" w:left="1440" w:header="720" w:footer="720" w:gutter="0"/>
@@ -66,6 +351,127 @@
     </w:sectPr>
   </w:body>
 </w:document>
+</file>
+
+<file path=word/numbering.xml><?xml version="1.0" encoding="utf-8"?>
+<w:numbering xmlns:wpc="http://schemas.microsoft.com/office/word/2010/wordprocessingCanvas" xmlns:cx="http://schemas.microsoft.com/office/drawing/2014/chartex" xmlns:cx1="http://schemas.microsoft.com/office/drawing/2015/9/8/chartex" xmlns:cx2="http://schemas.microsoft.com/office/drawing/2015/10/21/chartex" xmlns:cx3="http://schemas.microsoft.com/office/drawing/2016/5/9/chartex" xmlns:cx4="http://schemas.microsoft.com/office/drawing/2016/5/10/chartex" xmlns:cx5="http://schemas.microsoft.com/office/drawing/2016/5/11/chartex" xmlns:cx6="http://schemas.microsoft.com/office/drawing/2016/5/12/chartex" xmlns:cx7="http://schemas.microsoft.com/office/drawing/2016/5/13/chartex" xmlns:cx8="http://schemas.microsoft.com/office/drawing/2016/5/14/chartex" xmlns:mc="http://schemas.openxmlformats.org/markup-compatibility/2006" xmlns:aink="http://schemas.microsoft.com/office/drawing/2016/ink" xmlns:am3d="http://schemas.microsoft.com/office/drawing/2017/model3d" xmlns:o="urn:schemas-microsoft-com:office:office" xmlns:r="http://schemas.openxmlformats.org/officeDocument/2006/relationships" xmlns:m="http://schemas.openxmlformats.org/officeDocument/2006/math" xmlns:v="urn:schemas-microsoft-com:vml" xmlns:wp14="http://schemas.microsoft.com/office/word/2010/wordprocessingDrawing" xmlns:wp="http://schemas.openxmlformats.org/drawingml/2006/wordprocessingDrawing" xmlns:w10="urn:schemas-microsoft-com:office:word" xmlns:w="http://schemas.openxmlformats.org/wordprocessingml/2006/main" xmlns:w14="http://schemas.microsoft.com/office/word/2010/wordml" xmlns:w15="http://schemas.microsoft.com/office/word/2012/wordml" xmlns:w16cex="http://schemas.microsoft.com/office/word/2018/wordml/cex" xmlns:w16cid="http://schemas.microsoft.com/office/word/2016/wordml/cid" xmlns:w16="http://schemas.microsoft.com/office/word/2018/wordml" xmlns:w16se="http://schemas.microsoft.com/office/word/2015/wordml/symex" xmlns:wpg="http://schemas.microsoft.com/office/word/2010/wordprocessingGroup" xmlns:wpi="http://schemas.microsoft.com/office/word/2010/wordprocessingInk" xmlns:wne="http://schemas.microsoft.com/office/word/2006/wordml" xmlns:wps="http://schemas.microsoft.com/office/word/2010/wordprocessingShape" mc:Ignorable="w14 w15 w16se w16cid w16 w16cex wp14">
+  <w:abstractNum w:abstractNumId="0" w15:restartNumberingAfterBreak="0">
+    <w:nsid w:val="375D21E0"/>
+    <w:multiLevelType w:val="hybridMultilevel"/>
+    <w:tmpl w:val="6CF8EF1C"/>
+    <w:lvl w:ilvl="0" w:tplc="04090001">
+      <w:start w:val="1"/>
+      <w:numFmt w:val="bullet"/>
+      <w:lvlText w:val=""/>
+      <w:lvlJc w:val="left"/>
+      <w:pPr>
+        <w:ind w:left="720" w:hanging="360"/>
+      </w:pPr>
+      <w:rPr>
+        <w:rFonts w:ascii="Symbol" w:hAnsi="Symbol" w:hint="default"/>
+      </w:rPr>
+    </w:lvl>
+    <w:lvl w:ilvl="1" w:tplc="04090003">
+      <w:start w:val="1"/>
+      <w:numFmt w:val="bullet"/>
+      <w:lvlText w:val="o"/>
+      <w:lvlJc w:val="left"/>
+      <w:pPr>
+        <w:ind w:left="1440" w:hanging="360"/>
+      </w:pPr>
+      <w:rPr>
+        <w:rFonts w:ascii="Courier New" w:hAnsi="Courier New" w:cs="Courier New" w:hint="default"/>
+      </w:rPr>
+    </w:lvl>
+    <w:lvl w:ilvl="2" w:tplc="04090005" w:tentative="1">
+      <w:start w:val="1"/>
+      <w:numFmt w:val="bullet"/>
+      <w:lvlText w:val=""/>
+      <w:lvlJc w:val="left"/>
+      <w:pPr>
+        <w:ind w:left="2160" w:hanging="360"/>
+      </w:pPr>
+      <w:rPr>
+        <w:rFonts w:ascii="Wingdings" w:hAnsi="Wingdings" w:hint="default"/>
+      </w:rPr>
+    </w:lvl>
+    <w:lvl w:ilvl="3" w:tplc="04090001" w:tentative="1">
+      <w:start w:val="1"/>
+      <w:numFmt w:val="bullet"/>
+      <w:lvlText w:val=""/>
+      <w:lvlJc w:val="left"/>
+      <w:pPr>
+        <w:ind w:left="2880" w:hanging="360"/>
+      </w:pPr>
+      <w:rPr>
+        <w:rFonts w:ascii="Symbol" w:hAnsi="Symbol" w:hint="default"/>
+      </w:rPr>
+    </w:lvl>
+    <w:lvl w:ilvl="4" w:tplc="04090003" w:tentative="1">
+      <w:start w:val="1"/>
+      <w:numFmt w:val="bullet"/>
+      <w:lvlText w:val="o"/>
+      <w:lvlJc w:val="left"/>
+      <w:pPr>
+        <w:ind w:left="3600" w:hanging="360"/>
+      </w:pPr>
+      <w:rPr>
+        <w:rFonts w:ascii="Courier New" w:hAnsi="Courier New" w:cs="Courier New" w:hint="default"/>
+      </w:rPr>
+    </w:lvl>
+    <w:lvl w:ilvl="5" w:tplc="04090005" w:tentative="1">
+      <w:start w:val="1"/>
+      <w:numFmt w:val="bullet"/>
+      <w:lvlText w:val=""/>
+      <w:lvlJc w:val="left"/>
+      <w:pPr>
+        <w:ind w:left="4320" w:hanging="360"/>
+      </w:pPr>
+      <w:rPr>
+        <w:rFonts w:ascii="Wingdings" w:hAnsi="Wingdings" w:hint="default"/>
+      </w:rPr>
+    </w:lvl>
+    <w:lvl w:ilvl="6" w:tplc="04090001" w:tentative="1">
+      <w:start w:val="1"/>
+      <w:numFmt w:val="bullet"/>
+      <w:lvlText w:val=""/>
+      <w:lvlJc w:val="left"/>
+      <w:pPr>
+        <w:ind w:left="5040" w:hanging="360"/>
+      </w:pPr>
+      <w:rPr>
+        <w:rFonts w:ascii="Symbol" w:hAnsi="Symbol" w:hint="default"/>
+      </w:rPr>
+    </w:lvl>
+    <w:lvl w:ilvl="7" w:tplc="04090003" w:tentative="1">
+      <w:start w:val="1"/>
+      <w:numFmt w:val="bullet"/>
+      <w:lvlText w:val="o"/>
+      <w:lvlJc w:val="left"/>
+      <w:pPr>
+        <w:ind w:left="5760" w:hanging="360"/>
+      </w:pPr>
+      <w:rPr>
+        <w:rFonts w:ascii="Courier New" w:hAnsi="Courier New" w:cs="Courier New" w:hint="default"/>
+      </w:rPr>
+    </w:lvl>
+    <w:lvl w:ilvl="8" w:tplc="04090005" w:tentative="1">
+      <w:start w:val="1"/>
+      <w:numFmt w:val="bullet"/>
+      <w:lvlText w:val=""/>
+      <w:lvlJc w:val="left"/>
+      <w:pPr>
+        <w:ind w:left="6480" w:hanging="360"/>
+      </w:pPr>
+      <w:rPr>
+        <w:rFonts w:ascii="Wingdings" w:hAnsi="Wingdings" w:hint="default"/>
+      </w:rPr>
+    </w:lvl>
+  </w:abstractNum>
+  <w:num w:numId="1">
+    <w:abstractNumId w:val="0"/>
+  </w:num>
+</w:numbering>
 </file>
 
 <file path=word/styles.xml><?xml version="1.0" encoding="utf-8"?>
@@ -517,6 +923,51 @@
       <w:shd w:val="clear" w:color="auto" w:fill="E1DFDD"/>
     </w:rPr>
   </w:style>
+  <w:style w:type="paragraph" w:styleId="Title">
+    <w:name w:val="Title"/>
+    <w:basedOn w:val="Normal"/>
+    <w:next w:val="Normal"/>
+    <w:link w:val="TitleChar"/>
+    <w:uiPriority w:val="10"/>
+    <w:qFormat/>
+    <w:rsid w:val="00234D56"/>
+    <w:pPr>
+      <w:spacing w:after="0" w:line="240" w:lineRule="auto"/>
+      <w:contextualSpacing/>
+    </w:pPr>
+    <w:rPr>
+      <w:rFonts w:asciiTheme="majorHAnsi" w:eastAsiaTheme="majorEastAsia" w:hAnsiTheme="majorHAnsi" w:cstheme="majorBidi"/>
+      <w:spacing w:val="-10"/>
+      <w:kern w:val="28"/>
+      <w:sz w:val="56"/>
+      <w:szCs w:val="56"/>
+    </w:rPr>
+  </w:style>
+  <w:style w:type="character" w:customStyle="1" w:styleId="TitleChar">
+    <w:name w:val="Title Char"/>
+    <w:basedOn w:val="DefaultParagraphFont"/>
+    <w:link w:val="Title"/>
+    <w:uiPriority w:val="10"/>
+    <w:rsid w:val="00234D56"/>
+    <w:rPr>
+      <w:rFonts w:asciiTheme="majorHAnsi" w:eastAsiaTheme="majorEastAsia" w:hAnsiTheme="majorHAnsi" w:cstheme="majorBidi"/>
+      <w:spacing w:val="-10"/>
+      <w:kern w:val="28"/>
+      <w:sz w:val="56"/>
+      <w:szCs w:val="56"/>
+    </w:rPr>
+  </w:style>
+  <w:style w:type="paragraph" w:styleId="ListParagraph">
+    <w:name w:val="List Paragraph"/>
+    <w:basedOn w:val="Normal"/>
+    <w:uiPriority w:val="34"/>
+    <w:qFormat/>
+    <w:rsid w:val="005A5C7A"/>
+    <w:pPr>
+      <w:ind w:left="720"/>
+      <w:contextualSpacing/>
+    </w:pPr>
+  </w:style>
 </w:styles>
 </file>
 

</xml_diff>